<commit_message>
added shiny apps to confirm nadir
</commit_message>
<xml_diff>
--- a/Manuscript/Manuscritp_SpermWhale_AgeSex_Drone_v3.docx
+++ b/Manuscript/Manuscritp_SpermWhale_AgeSex_Drone_v3.docx
@@ -9403,6 +9403,9 @@
         <w:t xml:space="preserve"> across age classes and differing probabilities of being female</w:t>
       </w:r>
       <w:r>
+        <w:t xml:space="preserve"> in videos where at least 2 whales were observed</w:t>
+      </w:r>
+      <w:r>
         <w:t xml:space="preserve">. </w:t>
       </w:r>
       <w:r>
@@ -13167,10 +13170,7 @@
         <w:t xml:space="preserve">. </w:t>
       </w:r>
       <w:r>
-        <w:t xml:space="preserve">This size range slightly exceeds the maximum recorded female length, 12 </w:t>
-      </w:r>
-      <w:r>
-        <w:t xml:space="preserve">m </w:t>
+        <w:t xml:space="preserve">This size range slightly exceeds the maximum recorded female length, 12 m </w:t>
       </w:r>
       <w:r>
         <w:fldChar w:fldCharType="begin"/>
@@ -13989,10 +13989,7 @@
         <w:t xml:space="preserve">We inspected </w:t>
       </w:r>
       <w:r>
-        <w:rPr>
-          <w:highlight w:val="yellow"/>
-        </w:rPr>
-        <w:t>xxx mins</w:t>
+        <w:t>72 recordings (5 – 12 min long)</w:t>
       </w:r>
       <w:r>
         <w:t xml:space="preserve"> of the footage from which we extracted whale measurements. Within this footage, we found three individuals doing and 12 individuals receiving peduncle dives out of the 90 individuals for which we had at least one total length measurement (</w:t>
@@ -14017,6 +14014,7 @@
         <w:t xml:space="preserve">Figure </w:t>
       </w:r>
       <w:r>
+        <w:lastRenderedPageBreak/>
         <w:fldChar w:fldCharType="end"/>
       </w:r>
       <w:r>
@@ -14027,11 +14025,7 @@
         <w:t>7</w:t>
       </w:r>
       <w:r>
-        <w:t xml:space="preserve">). We were able to measure more </w:t>
-      </w:r>
-      <w:r>
-        <w:lastRenderedPageBreak/>
-        <w:t xml:space="preserve">individuals receiving peduncle dives than those performing them because the frequent diving involved in performing peduncle dives often resulted in an arched body position which was not suitable for accurate length measurements. </w:t>
+        <w:t xml:space="preserve">). We were able to measure more individuals receiving peduncle dives than those performing them because the frequent diving involved in performing peduncle dives often resulted in an arched body position which was not suitable for accurate length measurements. </w:t>
       </w:r>
     </w:p>
     <w:p>

</xml_diff>